<commit_message>
Add optional courses feedback
</commit_message>
<xml_diff>
--- a/Year III/PareriOptionale.docx
+++ b/Year III/PareriOptionale.docx
@@ -1103,6 +1103,102 @@
         <w:rPr>
           <w:lang w:val="en-US"/>
         </w:rPr>
+        <w:t>echip</w:t>
+      </w:r>
+      <w:r>
+        <w:rPr>
+          <w:lang w:val="en-US"/>
+        </w:rPr>
+        <w:t>e</w:t>
+      </w:r>
+      <w:proofErr w:type="spellEnd"/>
+      <w:r>
+        <w:rPr>
+          <w:lang w:val="en-US"/>
+        </w:rPr>
+        <w:t xml:space="preserve"> de 3-4)</w:t>
+      </w:r>
+      <w:r>
+        <w:rPr>
+          <w:lang w:val="en-US"/>
+        </w:rPr>
+        <w:t xml:space="preserve"> </w:t>
+      </w:r>
+      <w:proofErr w:type="spellStart"/>
+      <w:r>
+        <w:rPr>
+          <w:lang w:val="en-US"/>
+        </w:rPr>
+        <w:t>si</w:t>
+      </w:r>
+      <w:proofErr w:type="spellEnd"/>
+      <w:r>
+        <w:rPr>
+          <w:lang w:val="en-US"/>
+        </w:rPr>
+        <w:t xml:space="preserve"> am </w:t>
+      </w:r>
+      <w:proofErr w:type="spellStart"/>
+      <w:r>
+        <w:rPr>
+          <w:lang w:val="en-US"/>
+        </w:rPr>
+        <w:t>luat</w:t>
+      </w:r>
+      <w:proofErr w:type="spellEnd"/>
+      <w:r>
+        <w:rPr>
+          <w:lang w:val="en-US"/>
+        </w:rPr>
+        <w:t xml:space="preserve"> 10 </w:t>
+      </w:r>
+      <w:proofErr w:type="spellStart"/>
+      <w:r>
+        <w:rPr>
+          <w:lang w:val="en-US"/>
+        </w:rPr>
+        <w:t>chiar</w:t>
+      </w:r>
+      <w:proofErr w:type="spellEnd"/>
+      <w:r>
+        <w:rPr>
+          <w:lang w:val="en-US"/>
+        </w:rPr>
+        <w:t xml:space="preserve"> </w:t>
+      </w:r>
+      <w:proofErr w:type="spellStart"/>
+      <w:r>
+        <w:rPr>
+          <w:lang w:val="en-US"/>
+        </w:rPr>
+        <w:t>daca</w:t>
+      </w:r>
+      <w:proofErr w:type="spellEnd"/>
+      <w:r>
+        <w:rPr>
+          <w:lang w:val="en-US"/>
+        </w:rPr>
+        <w:t xml:space="preserve"> </w:t>
+      </w:r>
+      <w:proofErr w:type="spellStart"/>
+      <w:r>
+        <w:rPr>
+          <w:lang w:val="en-US"/>
+        </w:rPr>
+        <w:t>nimeni</w:t>
+      </w:r>
+      <w:proofErr w:type="spellEnd"/>
+      <w:r>
+        <w:rPr>
+          <w:lang w:val="en-US"/>
+        </w:rPr>
+        <w:t xml:space="preserve"> din </w:t>
+      </w:r>
+      <w:proofErr w:type="spellStart"/>
+      <w:r>
+        <w:rPr>
+          <w:lang w:val="en-US"/>
+        </w:rPr>
         <w:t>echipa</w:t>
       </w:r>
       <w:proofErr w:type="spellEnd"/>
@@ -1110,8 +1206,100 @@
         <w:rPr>
           <w:lang w:val="en-US"/>
         </w:rPr>
-        <w:t xml:space="preserve"> de 3-4)</w:t>
-      </w:r>
+        <w:t xml:space="preserve"> nu </w:t>
+      </w:r>
+      <w:proofErr w:type="spellStart"/>
+      <w:r>
+        <w:rPr>
+          <w:lang w:val="en-US"/>
+        </w:rPr>
+        <w:t>intelegea</w:t>
+      </w:r>
+      <w:proofErr w:type="spellEnd"/>
+      <w:r>
+        <w:rPr>
+          <w:lang w:val="en-US"/>
+        </w:rPr>
+        <w:t xml:space="preserve"> cu </w:t>
+      </w:r>
+      <w:proofErr w:type="spellStart"/>
+      <w:r>
+        <w:rPr>
+          <w:lang w:val="en-US"/>
+        </w:rPr>
+        <w:t>adevarat</w:t>
+      </w:r>
+      <w:proofErr w:type="spellEnd"/>
+      <w:r>
+        <w:rPr>
+          <w:lang w:val="en-US"/>
+        </w:rPr>
+        <w:t xml:space="preserve"> </w:t>
+      </w:r>
+      <w:proofErr w:type="spellStart"/>
+      <w:r>
+        <w:rPr>
+          <w:lang w:val="en-US"/>
+        </w:rPr>
+        <w:t>chestiile</w:t>
+      </w:r>
+      <w:proofErr w:type="spellEnd"/>
+      <w:r>
+        <w:rPr>
+          <w:lang w:val="en-US"/>
+        </w:rPr>
+        <w:t xml:space="preserve"> de </w:t>
+      </w:r>
+      <w:proofErr w:type="spellStart"/>
+      <w:r>
+        <w:rPr>
+          <w:lang w:val="en-US"/>
+        </w:rPr>
+        <w:t>acolo</w:t>
+      </w:r>
+      <w:proofErr w:type="spellEnd"/>
+      <w:r>
+        <w:rPr>
+          <w:lang w:val="en-US"/>
+        </w:rPr>
+        <w:t xml:space="preserve"> (</w:t>
+      </w:r>
+      <w:proofErr w:type="spellStart"/>
+      <w:r>
+        <w:rPr>
+          <w:lang w:val="en-US"/>
+        </w:rPr>
+        <w:t>asta</w:t>
+      </w:r>
+      <w:proofErr w:type="spellEnd"/>
+      <w:r>
+        <w:rPr>
+          <w:lang w:val="en-US"/>
+        </w:rPr>
+        <w:t xml:space="preserve"> a </w:t>
+      </w:r>
+      <w:proofErr w:type="spellStart"/>
+      <w:r>
+        <w:rPr>
+          <w:lang w:val="en-US"/>
+        </w:rPr>
+        <w:t>fost</w:t>
+      </w:r>
+      <w:proofErr w:type="spellEnd"/>
+      <w:r>
+        <w:rPr>
+          <w:lang w:val="en-US"/>
+        </w:rPr>
+        <w:t xml:space="preserve"> </w:t>
+      </w:r>
+      <w:proofErr w:type="spellStart"/>
+      <w:r>
+        <w:rPr>
+          <w:lang w:val="en-US"/>
+        </w:rPr>
+        <w:t>posibil</w:t>
+      </w:r>
+      <w:proofErr w:type="spellEnd"/>
       <w:r>
         <w:rPr>
           <w:lang w:val="en-US"/>
@@ -1130,56 +1318,28 @@
         <w:rPr>
           <w:lang w:val="en-US"/>
         </w:rPr>
-        <w:t xml:space="preserve"> am </w:t>
-      </w:r>
-      <w:proofErr w:type="spellStart"/>
-      <w:r>
-        <w:rPr>
-          <w:lang w:val="en-US"/>
-        </w:rPr>
-        <w:t>luat</w:t>
-      </w:r>
-      <w:proofErr w:type="spellEnd"/>
-      <w:r>
-        <w:rPr>
-          <w:lang w:val="en-US"/>
-        </w:rPr>
-        <w:t xml:space="preserve"> 10 </w:t>
-      </w:r>
-      <w:proofErr w:type="spellStart"/>
-      <w:r>
-        <w:rPr>
-          <w:lang w:val="en-US"/>
-        </w:rPr>
-        <w:t>chiar</w:t>
-      </w:r>
-      <w:proofErr w:type="spellEnd"/>
-      <w:r>
-        <w:rPr>
-          <w:lang w:val="en-US"/>
-        </w:rPr>
-        <w:t xml:space="preserve"> </w:t>
-      </w:r>
-      <w:proofErr w:type="spellStart"/>
-      <w:r>
-        <w:rPr>
-          <w:lang w:val="en-US"/>
-        </w:rPr>
-        <w:t>daca</w:t>
-      </w:r>
-      <w:proofErr w:type="spellEnd"/>
-      <w:r>
-        <w:rPr>
-          <w:lang w:val="en-US"/>
-        </w:rPr>
-        <w:t xml:space="preserve"> </w:t>
-      </w:r>
-      <w:proofErr w:type="spellStart"/>
-      <w:r>
-        <w:rPr>
-          <w:lang w:val="en-US"/>
-        </w:rPr>
-        <w:t>nimeni</w:t>
+        <w:t xml:space="preserve"> </w:t>
+      </w:r>
+      <w:proofErr w:type="spellStart"/>
+      <w:r>
+        <w:rPr>
+          <w:lang w:val="en-US"/>
+        </w:rPr>
+        <w:t>pt</w:t>
+      </w:r>
+      <w:proofErr w:type="spellEnd"/>
+      <w:r>
+        <w:rPr>
+          <w:lang w:val="en-US"/>
+        </w:rPr>
+        <w:t xml:space="preserve"> ca </w:t>
+      </w:r>
+      <w:proofErr w:type="spellStart"/>
+      <w:r>
+        <w:rPr>
+          <w:lang w:val="en-US"/>
+        </w:rPr>
+        <w:t>profu</w:t>
       </w:r>
       <w:proofErr w:type="spellEnd"/>
       <w:r>
@@ -1193,84 +1353,104 @@
         <w:rPr>
           <w:lang w:val="en-US"/>
         </w:rPr>
-        <w:t>echipa</w:t>
-      </w:r>
-      <w:proofErr w:type="spellEnd"/>
-      <w:r>
-        <w:rPr>
-          <w:lang w:val="en-US"/>
-        </w:rPr>
-        <w:t xml:space="preserve"> nu </w:t>
-      </w:r>
-      <w:proofErr w:type="spellStart"/>
-      <w:r>
-        <w:rPr>
-          <w:lang w:val="en-US"/>
-        </w:rPr>
-        <w:t>intelegea</w:t>
-      </w:r>
-      <w:proofErr w:type="spellEnd"/>
-      <w:r>
-        <w:rPr>
-          <w:lang w:val="en-US"/>
-        </w:rPr>
-        <w:t xml:space="preserve"> cu </w:t>
-      </w:r>
-      <w:proofErr w:type="spellStart"/>
-      <w:r>
-        <w:rPr>
-          <w:lang w:val="en-US"/>
-        </w:rPr>
-        <w:t>adevarat</w:t>
-      </w:r>
-      <w:proofErr w:type="spellEnd"/>
-      <w:r>
-        <w:rPr>
-          <w:lang w:val="en-US"/>
-        </w:rPr>
-        <w:t xml:space="preserve"> </w:t>
-      </w:r>
-      <w:proofErr w:type="spellStart"/>
-      <w:r>
-        <w:rPr>
-          <w:lang w:val="en-US"/>
-        </w:rPr>
-        <w:t>chestiile</w:t>
-      </w:r>
-      <w:proofErr w:type="spellEnd"/>
-      <w:r>
-        <w:rPr>
-          <w:lang w:val="en-US"/>
-        </w:rPr>
-        <w:t xml:space="preserve"> de </w:t>
-      </w:r>
-      <w:proofErr w:type="spellStart"/>
-      <w:r>
-        <w:rPr>
-          <w:lang w:val="en-US"/>
-        </w:rPr>
-        <w:t>acolo</w:t>
-      </w:r>
-      <w:proofErr w:type="spellEnd"/>
-      <w:r>
-        <w:rPr>
-          <w:lang w:val="en-US"/>
-        </w:rPr>
-        <w:t xml:space="preserve"> (</w:t>
-      </w:r>
-      <w:proofErr w:type="spellStart"/>
-      <w:r>
-        <w:rPr>
-          <w:lang w:val="en-US"/>
-        </w:rPr>
-        <w:t>asta</w:t>
-      </w:r>
-      <w:proofErr w:type="spellEnd"/>
-      <w:r>
-        <w:rPr>
-          <w:lang w:val="en-US"/>
-        </w:rPr>
-        <w:t xml:space="preserve"> a </w:t>
+        <w:t>fericire</w:t>
+      </w:r>
+      <w:proofErr w:type="spellEnd"/>
+      <w:r>
+        <w:rPr>
+          <w:lang w:val="en-US"/>
+        </w:rPr>
+        <w:t xml:space="preserve"> nu a pus </w:t>
+      </w:r>
+      <w:proofErr w:type="spellStart"/>
+      <w:r>
+        <w:rPr>
+          <w:lang w:val="en-US"/>
+        </w:rPr>
+        <w:t>intrebari</w:t>
+      </w:r>
+      <w:proofErr w:type="spellEnd"/>
+      <w:r>
+        <w:rPr>
+          <w:lang w:val="en-US"/>
+        </w:rPr>
+        <w:t xml:space="preserve"> la </w:t>
+      </w:r>
+      <w:proofErr w:type="spellStart"/>
+      <w:r>
+        <w:rPr>
+          <w:lang w:val="en-US"/>
+        </w:rPr>
+        <w:t>prezentare</w:t>
+      </w:r>
+      <w:proofErr w:type="spellEnd"/>
+      <w:r>
+        <w:rPr>
+          <w:lang w:val="en-US"/>
+        </w:rPr>
+        <w:t xml:space="preserve">, </w:t>
+      </w:r>
+      <w:proofErr w:type="spellStart"/>
+      <w:r>
+        <w:rPr>
+          <w:lang w:val="en-US"/>
+        </w:rPr>
+        <w:t>iar</w:t>
+      </w:r>
+      <w:proofErr w:type="spellEnd"/>
+      <w:r>
+        <w:rPr>
+          <w:lang w:val="en-US"/>
+        </w:rPr>
+        <w:t xml:space="preserve"> </w:t>
+      </w:r>
+      <w:proofErr w:type="spellStart"/>
+      <w:r>
+        <w:rPr>
+          <w:lang w:val="en-US"/>
+        </w:rPr>
+        <w:t>notele</w:t>
+      </w:r>
+      <w:proofErr w:type="spellEnd"/>
+      <w:r>
+        <w:rPr>
+          <w:lang w:val="en-US"/>
+        </w:rPr>
+        <w:t xml:space="preserve"> pe care le da sunt </w:t>
+      </w:r>
+      <w:proofErr w:type="spellStart"/>
+      <w:r>
+        <w:rPr>
+          <w:lang w:val="en-US"/>
+        </w:rPr>
+        <w:t>ori</w:t>
+      </w:r>
+      <w:proofErr w:type="spellEnd"/>
+      <w:r>
+        <w:rPr>
+          <w:lang w:val="en-US"/>
+        </w:rPr>
+        <w:t xml:space="preserve"> 9 </w:t>
+      </w:r>
+      <w:proofErr w:type="spellStart"/>
+      <w:r>
+        <w:rPr>
+          <w:lang w:val="en-US"/>
+        </w:rPr>
+        <w:t>ori</w:t>
+      </w:r>
+      <w:proofErr w:type="spellEnd"/>
+      <w:r>
+        <w:rPr>
+          <w:lang w:val="en-US"/>
+        </w:rPr>
+        <w:t xml:space="preserve"> 10</w:t>
+      </w:r>
+      <w:r>
+        <w:rPr>
+          <w:lang w:val="en-US"/>
+        </w:rPr>
+        <w:t xml:space="preserve">). Nu am </w:t>
       </w:r>
       <w:proofErr w:type="spellStart"/>
       <w:r>
@@ -1291,7 +1471,35 @@
         <w:rPr>
           <w:lang w:val="en-US"/>
         </w:rPr>
-        <w:t>posibil</w:t>
+        <w:t>aproape</w:t>
+      </w:r>
+      <w:proofErr w:type="spellEnd"/>
+      <w:r>
+        <w:rPr>
+          <w:lang w:val="en-US"/>
+        </w:rPr>
+        <w:t xml:space="preserve"> la </w:t>
+      </w:r>
+      <w:proofErr w:type="spellStart"/>
+      <w:r>
+        <w:rPr>
+          <w:lang w:val="en-US"/>
+        </w:rPr>
+        <w:t>niciun</w:t>
+      </w:r>
+      <w:proofErr w:type="spellEnd"/>
+      <w:r>
+        <w:rPr>
+          <w:lang w:val="en-US"/>
+        </w:rPr>
+        <w:t xml:space="preserve"> curs/</w:t>
+      </w:r>
+      <w:proofErr w:type="spellStart"/>
+      <w:r>
+        <w:rPr>
+          <w:lang w:val="en-US"/>
+        </w:rPr>
+        <w:t>laborator</w:t>
       </w:r>
       <w:proofErr w:type="spellEnd"/>
       <w:r>
@@ -1319,7 +1527,21 @@
         <w:rPr>
           <w:lang w:val="en-US"/>
         </w:rPr>
-        <w:t>pt</w:t>
+        <w:t>nici</w:t>
+      </w:r>
+      <w:proofErr w:type="spellEnd"/>
+      <w:r>
+        <w:rPr>
+          <w:lang w:val="en-US"/>
+        </w:rPr>
+        <w:t xml:space="preserve"> nu consider ca e </w:t>
+      </w:r>
+      <w:proofErr w:type="spellStart"/>
+      <w:r>
+        <w:rPr>
+          <w:lang w:val="en-US"/>
+        </w:rPr>
+        <w:t>nevoie</w:t>
       </w:r>
       <w:proofErr w:type="spellEnd"/>
       <w:r>
@@ -1333,209 +1555,49 @@
         <w:rPr>
           <w:lang w:val="en-US"/>
         </w:rPr>
-        <w:t>profu</w:t>
-      </w:r>
-      <w:proofErr w:type="spellEnd"/>
-      <w:r>
-        <w:rPr>
-          <w:lang w:val="en-US"/>
-        </w:rPr>
-        <w:t xml:space="preserve"> din </w:t>
-      </w:r>
-      <w:proofErr w:type="spellStart"/>
-      <w:r>
-        <w:rPr>
-          <w:lang w:val="en-US"/>
-        </w:rPr>
-        <w:t>fericire</w:t>
-      </w:r>
-      <w:proofErr w:type="spellEnd"/>
-      <w:r>
-        <w:rPr>
-          <w:lang w:val="en-US"/>
-        </w:rPr>
-        <w:t xml:space="preserve"> nu a pus </w:t>
-      </w:r>
-      <w:proofErr w:type="spellStart"/>
-      <w:r>
-        <w:rPr>
-          <w:lang w:val="en-US"/>
-        </w:rPr>
-        <w:t>intrebari</w:t>
-      </w:r>
-      <w:proofErr w:type="spellEnd"/>
-      <w:r>
-        <w:rPr>
-          <w:lang w:val="en-US"/>
-        </w:rPr>
-        <w:t xml:space="preserve"> la </w:t>
-      </w:r>
-      <w:proofErr w:type="spellStart"/>
-      <w:r>
-        <w:rPr>
-          <w:lang w:val="en-US"/>
-        </w:rPr>
-        <w:t>prezentare</w:t>
-      </w:r>
-      <w:proofErr w:type="spellEnd"/>
-      <w:r>
-        <w:rPr>
-          <w:lang w:val="en-US"/>
-        </w:rPr>
-        <w:t xml:space="preserve">, </w:t>
-      </w:r>
-      <w:proofErr w:type="spellStart"/>
-      <w:r>
-        <w:rPr>
-          <w:lang w:val="en-US"/>
-        </w:rPr>
-        <w:t>iar</w:t>
-      </w:r>
-      <w:proofErr w:type="spellEnd"/>
-      <w:r>
-        <w:rPr>
-          <w:lang w:val="en-US"/>
-        </w:rPr>
-        <w:t xml:space="preserve"> </w:t>
-      </w:r>
-      <w:proofErr w:type="spellStart"/>
-      <w:r>
-        <w:rPr>
-          <w:lang w:val="en-US"/>
-        </w:rPr>
-        <w:t>notele</w:t>
-      </w:r>
-      <w:proofErr w:type="spellEnd"/>
-      <w:r>
-        <w:rPr>
-          <w:lang w:val="en-US"/>
-        </w:rPr>
-        <w:t xml:space="preserve"> pe care le da sunt </w:t>
-      </w:r>
-      <w:proofErr w:type="spellStart"/>
-      <w:r>
-        <w:rPr>
-          <w:lang w:val="en-US"/>
-        </w:rPr>
-        <w:t>ori</w:t>
-      </w:r>
-      <w:proofErr w:type="spellEnd"/>
-      <w:r>
-        <w:rPr>
-          <w:lang w:val="en-US"/>
-        </w:rPr>
-        <w:t xml:space="preserve"> 9 </w:t>
-      </w:r>
-      <w:proofErr w:type="spellStart"/>
-      <w:r>
-        <w:rPr>
-          <w:lang w:val="en-US"/>
-        </w:rPr>
-        <w:t>ori</w:t>
-      </w:r>
-      <w:proofErr w:type="spellEnd"/>
-      <w:r>
-        <w:rPr>
-          <w:lang w:val="en-US"/>
-        </w:rPr>
-        <w:t xml:space="preserve"> 10</w:t>
-      </w:r>
-      <w:r>
-        <w:rPr>
-          <w:lang w:val="en-US"/>
-        </w:rPr>
-        <w:t xml:space="preserve">). Nu am </w:t>
-      </w:r>
-      <w:proofErr w:type="spellStart"/>
-      <w:r>
-        <w:rPr>
-          <w:lang w:val="en-US"/>
-        </w:rPr>
-        <w:t>fost</w:t>
-      </w:r>
-      <w:proofErr w:type="spellEnd"/>
-      <w:r>
-        <w:rPr>
-          <w:lang w:val="en-US"/>
-        </w:rPr>
-        <w:t xml:space="preserve"> </w:t>
-      </w:r>
-      <w:proofErr w:type="spellStart"/>
-      <w:r>
-        <w:rPr>
-          <w:lang w:val="en-US"/>
-        </w:rPr>
-        <w:t>aproape</w:t>
-      </w:r>
-      <w:proofErr w:type="spellEnd"/>
-      <w:r>
-        <w:rPr>
-          <w:lang w:val="en-US"/>
-        </w:rPr>
-        <w:t xml:space="preserve"> la </w:t>
-      </w:r>
-      <w:proofErr w:type="spellStart"/>
-      <w:r>
-        <w:rPr>
-          <w:lang w:val="en-US"/>
-        </w:rPr>
-        <w:t>niciun</w:t>
-      </w:r>
-      <w:proofErr w:type="spellEnd"/>
-      <w:r>
-        <w:rPr>
-          <w:lang w:val="en-US"/>
-        </w:rPr>
-        <w:t xml:space="preserve"> curs/</w:t>
-      </w:r>
-      <w:proofErr w:type="spellStart"/>
-      <w:r>
-        <w:rPr>
-          <w:lang w:val="en-US"/>
-        </w:rPr>
-        <w:t>laborator</w:t>
-      </w:r>
-      <w:proofErr w:type="spellEnd"/>
-      <w:r>
-        <w:rPr>
-          <w:lang w:val="en-US"/>
-        </w:rPr>
-        <w:t xml:space="preserve"> </w:t>
-      </w:r>
-      <w:proofErr w:type="spellStart"/>
-      <w:r>
-        <w:rPr>
-          <w:lang w:val="en-US"/>
-        </w:rPr>
-        <w:t>si</w:t>
-      </w:r>
-      <w:proofErr w:type="spellEnd"/>
-      <w:r>
-        <w:rPr>
-          <w:lang w:val="en-US"/>
-        </w:rPr>
-        <w:t xml:space="preserve"> </w:t>
-      </w:r>
-      <w:proofErr w:type="spellStart"/>
-      <w:r>
-        <w:rPr>
-          <w:lang w:val="en-US"/>
-        </w:rPr>
-        <w:t>nici</w:t>
-      </w:r>
-      <w:proofErr w:type="spellEnd"/>
-      <w:r>
-        <w:rPr>
-          <w:lang w:val="en-US"/>
-        </w:rPr>
-        <w:t xml:space="preserve"> nu consider ca e </w:t>
-      </w:r>
-      <w:proofErr w:type="spellStart"/>
-      <w:r>
-        <w:rPr>
-          <w:lang w:val="en-US"/>
-        </w:rPr>
-        <w:t>nevoie</w:t>
+        <w:t>sa</w:t>
+      </w:r>
+      <w:proofErr w:type="spellEnd"/>
+      <w:r>
+        <w:rPr>
+          <w:lang w:val="en-US"/>
+        </w:rPr>
+        <w:t xml:space="preserve"> </w:t>
+      </w:r>
+      <w:proofErr w:type="spellStart"/>
+      <w:r>
+        <w:rPr>
+          <w:lang w:val="en-US"/>
+        </w:rPr>
+        <w:t>iei</w:t>
+      </w:r>
+      <w:proofErr w:type="spellEnd"/>
+      <w:r>
+        <w:rPr>
+          <w:lang w:val="en-US"/>
+        </w:rPr>
+        <w:t xml:space="preserve"> 10 la </w:t>
+      </w:r>
+      <w:proofErr w:type="spellStart"/>
+      <w:r>
+        <w:rPr>
+          <w:lang w:val="en-US"/>
+        </w:rPr>
+        <w:t>aceasta</w:t>
+      </w:r>
+      <w:proofErr w:type="spellEnd"/>
+      <w:r>
+        <w:rPr>
+          <w:lang w:val="en-US"/>
+        </w:rPr>
+        <w:t xml:space="preserve"> </w:t>
+      </w:r>
+      <w:proofErr w:type="spellStart"/>
+      <w:r>
+        <w:rPr>
+          <w:lang w:val="en-US"/>
+        </w:rPr>
+        <w:t>materie</w:t>
       </w:r>
       <w:proofErr w:type="spellEnd"/>
       <w:r>
@@ -1747,7 +1809,13 @@
       </w:r>
       <w:proofErr w:type="spellEnd"/>
       <w:r>
-        <w:t xml:space="preserve"> si mi se pare ca trebuie mers ca sa </w:t>
+        <w:t xml:space="preserve"> si mi se pare ca trebuie mers </w:t>
+      </w:r>
+      <w:r>
+        <w:t xml:space="preserve">la ele </w:t>
+      </w:r>
+      <w:r>
+        <w:t xml:space="preserve">ca sa </w:t>
       </w:r>
       <w:proofErr w:type="spellStart"/>
       <w:r>
@@ -1763,7 +1831,29 @@
       </w:r>
       <w:proofErr w:type="spellEnd"/>
       <w:r>
-        <w:t xml:space="preserve"> pentru examen. </w:t>
+        <w:t xml:space="preserve"> pentru examen</w:t>
+      </w:r>
+      <w:r>
+        <w:t xml:space="preserve"> (dar am auzit ca unii s-au descurcat si </w:t>
+      </w:r>
+      <w:proofErr w:type="spellStart"/>
+      <w:r>
+        <w:t>fara</w:t>
+      </w:r>
+      <w:proofErr w:type="spellEnd"/>
+      <w:r>
+        <w:t xml:space="preserve"> sa </w:t>
+      </w:r>
+      <w:proofErr w:type="spellStart"/>
+      <w:r>
+        <w:t>mearga</w:t>
+      </w:r>
+      <w:proofErr w:type="spellEnd"/>
+      <w:r>
+        <w:t xml:space="preserve"> deloc)</w:t>
+      </w:r>
+      <w:r>
+        <w:t xml:space="preserve">. </w:t>
       </w:r>
     </w:p>
     <w:p>
@@ -2025,23 +2115,7 @@
       </w:r>
       <w:proofErr w:type="spellEnd"/>
       <w:r>
-        <w:t xml:space="preserve"> </w:t>
-      </w:r>
-      <w:proofErr w:type="spellStart"/>
-      <w:r>
-        <w:t>dupa</w:t>
-      </w:r>
-      <w:proofErr w:type="spellEnd"/>
-      <w:r>
-        <w:t xml:space="preserve"> </w:t>
-      </w:r>
-      <w:proofErr w:type="spellStart"/>
-      <w:r>
-        <w:t>parerea</w:t>
-      </w:r>
-      <w:proofErr w:type="spellEnd"/>
-      <w:r>
-        <w:t xml:space="preserve"> mea dar tot mi se pare o alegere buna de </w:t>
+        <w:t xml:space="preserve"> dar tot mi se pare o alegere buna de </w:t>
       </w:r>
       <w:proofErr w:type="spellStart"/>
       <w:r>
@@ -2065,7 +2139,13 @@
       </w:r>
       <w:proofErr w:type="spellEnd"/>
       <w:r>
-        <w:t xml:space="preserve"> si cursul si laboratorul si mi se pare ca e nevoie sa participi ca sa </w:t>
+        <w:t xml:space="preserve"> si cursul si laboratorul si </w:t>
+      </w:r>
+      <w:r>
+        <w:t>e util</w:t>
+      </w:r>
+      <w:r>
+        <w:t xml:space="preserve"> sa participi ca sa </w:t>
       </w:r>
       <w:proofErr w:type="spellStart"/>
       <w:r>
@@ -2166,31 +2246,7 @@
       </w:r>
       <w:proofErr w:type="spellEnd"/>
       <w:r>
-        <w:t xml:space="preserve"> de trecut </w:t>
-      </w:r>
-      <w:proofErr w:type="spellStart"/>
-      <w:r>
-        <w:t>dupa</w:t>
-      </w:r>
-      <w:proofErr w:type="spellEnd"/>
-      <w:r>
-        <w:t xml:space="preserve"> </w:t>
-      </w:r>
-      <w:proofErr w:type="spellStart"/>
-      <w:r>
-        <w:t>parerea</w:t>
-      </w:r>
-      <w:proofErr w:type="spellEnd"/>
-      <w:r>
-        <w:t xml:space="preserve"> mea. Materia are 5 module (a cate 2 </w:t>
-      </w:r>
-      <w:proofErr w:type="spellStart"/>
-      <w:r>
-        <w:t>saptamani</w:t>
-      </w:r>
-      <w:proofErr w:type="spellEnd"/>
-      <w:r>
-        <w:t xml:space="preserve"> fiecare) si pentru fiecare </w:t>
+        <w:t xml:space="preserve"> de trecut. Materia are 5 module si pentru fiecare </w:t>
       </w:r>
       <w:proofErr w:type="spellStart"/>
       <w:r>
@@ -2249,7 +2305,11 @@
       </w:r>
       <w:proofErr w:type="spellEnd"/>
       <w:r>
-        <w:t xml:space="preserve">, chestii de bun simt si super </w:t>
+        <w:t xml:space="preserve">, chestii de bun simt </w:t>
+      </w:r>
+      <w:r>
+        <w:lastRenderedPageBreak/>
+        <w:t xml:space="preserve">si super </w:t>
       </w:r>
       <w:proofErr w:type="spellStart"/>
       <w:r>
@@ -2265,11 +2325,7 @@
       </w:r>
       <w:proofErr w:type="spellEnd"/>
       <w:r>
-        <w:t xml:space="preserve"> cu Vasile </w:t>
-      </w:r>
-      <w:r>
-        <w:lastRenderedPageBreak/>
-        <w:t xml:space="preserve">si una cu </w:t>
+        <w:t xml:space="preserve"> cu Vasile si una cu </w:t>
       </w:r>
       <w:proofErr w:type="spellStart"/>
       <w:r>
@@ -2317,11 +2373,11 @@
       </w:r>
       <w:proofErr w:type="spellEnd"/>
       <w:r>
-        <w:t xml:space="preserve"> de profi in timp real in </w:t>
-      </w:r>
-      <w:proofErr w:type="spellStart"/>
-      <w:r>
-        <w:t>packet</w:t>
+        <w:t xml:space="preserve"> de profi in p</w:t>
+      </w:r>
+      <w:proofErr w:type="spellStart"/>
+      <w:r>
+        <w:t>acket</w:t>
       </w:r>
       <w:proofErr w:type="spellEnd"/>
       <w:r>

</xml_diff>